<commit_message>
alterado nomes dos diretorios do servidor e do cliente
</commit_message>
<xml_diff>
--- a/relatorio.docx
+++ b/relatorio.docx
@@ -13,8 +13,28 @@
         <w:rPr>
           <w:lang w:val="pt-BR"/>
         </w:rPr>
-        <w:t>RELATÓRIO DO DESAFIO PARA SELEÇÃO</w:t>
+        <w:t xml:space="preserve">RELATÓRIO DO DESAFIO </w:t>
       </w:r>
+      <w:r>
+        <w:rPr>
+          <w:lang w:val="pt-BR"/>
+        </w:rPr>
+        <w:t>AMBIENTE MONITORAMENTO</w:t>
+      </w:r>
+    </w:p>
+    <w:p>
+      <w:pPr>
+        <w:rPr>
+          <w:lang w:val="pt-BR"/>
+        </w:rPr>
+      </w:pPr>
+    </w:p>
+    <w:p>
+      <w:pPr>
+        <w:rPr>
+          <w:lang w:val="pt-BR"/>
+        </w:rPr>
+      </w:pPr>
     </w:p>
     <w:p>
       <w:pPr>

</xml_diff>